<commit_message>
beyond compare 4 license
</commit_message>
<xml_diff>
--- a/Coding tools.docx
+++ b/Coding tools.docx
@@ -34,59 +34,277 @@
       <w:r>
         <w:t>=4</w:t>
       </w:r>
+    </w:p>
+    <w:p>
+      <w:pPr>
+        <w:pStyle w:val="ListParagraph"/>
+      </w:pPr>
+      <w:proofErr w:type="gramStart"/>
+      <w:r>
+        <w:t>:set</w:t>
+      </w:r>
+      <w:proofErr w:type="gramEnd"/>
+      <w:r>
+        <w:t xml:space="preserve"> </w:t>
+      </w:r>
+      <w:proofErr w:type="spellStart"/>
+      <w:r>
+        <w:t>shiftwidth</w:t>
+      </w:r>
+      <w:proofErr w:type="spellEnd"/>
+      <w:r>
+        <w:t>=4</w:t>
+      </w:r>
+    </w:p>
+    <w:p>
+      <w:pPr>
+        <w:pStyle w:val="ListParagraph"/>
+      </w:pPr>
+      <w:proofErr w:type="gramStart"/>
+      <w:r>
+        <w:t>:set</w:t>
+      </w:r>
+      <w:proofErr w:type="gramEnd"/>
+      <w:r>
+        <w:t xml:space="preserve"> </w:t>
+      </w:r>
+      <w:proofErr w:type="spellStart"/>
+      <w:r>
+        <w:t>expandtab</w:t>
+      </w:r>
+      <w:proofErr w:type="spellEnd"/>
+    </w:p>
+    <w:p>
+      <w:pPr>
+        <w:pStyle w:val="ListParagraph"/>
+        <w:numPr>
+          <w:ilvl w:val="0"/>
+          <w:numId w:val="1"/>
+        </w:numPr>
+      </w:pPr>
+      <w:r>
+        <w:t xml:space="preserve">Beyond compare 4 </w:t>
+      </w:r>
+      <w:proofErr w:type="gramStart"/>
+      <w:r>
+        <w:t>license</w:t>
+      </w:r>
+      <w:proofErr w:type="gramEnd"/>
+    </w:p>
+    <w:p>
+      <w:pPr>
+        <w:pStyle w:val="ListParagraph"/>
+        <w:numPr>
+          <w:ilvl w:val="0"/>
+          <w:numId w:val="1"/>
+        </w:numPr>
+        <w:spacing w:line="240" w:lineRule="auto"/>
+      </w:pPr>
+      <w:r>
+        <w:t>=========================================================</w:t>
+      </w:r>
+    </w:p>
+    <w:p>
+      <w:pPr>
+        <w:pStyle w:val="ListParagraph"/>
+        <w:numPr>
+          <w:ilvl w:val="0"/>
+          <w:numId w:val="1"/>
+        </w:numPr>
+        <w:spacing w:line="240" w:lineRule="auto"/>
+      </w:pPr>
+      <w:r>
+        <w:t xml:space="preserve">Licensed </w:t>
+      </w:r>
+      <w:proofErr w:type="gramStart"/>
+      <w:r>
+        <w:t>to:</w:t>
+      </w:r>
+      <w:proofErr w:type="gramEnd"/>
+      <w:r>
+        <w:t xml:space="preserve">    Honeywell</w:t>
+      </w:r>
+    </w:p>
+    <w:p>
+      <w:pPr>
+        <w:pStyle w:val="ListParagraph"/>
+        <w:numPr>
+          <w:ilvl w:val="0"/>
+          <w:numId w:val="1"/>
+        </w:numPr>
+        <w:spacing w:line="240" w:lineRule="auto"/>
+      </w:pPr>
+      <w:r>
+        <w:t>Quantity:       World-wide users</w:t>
+      </w:r>
+    </w:p>
+    <w:p>
+      <w:pPr>
+        <w:pStyle w:val="ListParagraph"/>
+        <w:numPr>
+          <w:ilvl w:val="0"/>
+          <w:numId w:val="1"/>
+        </w:numPr>
+        <w:spacing w:line="240" w:lineRule="auto"/>
+      </w:pPr>
+      <w:r>
+        <w:t>Serial number:  4872-6125</w:t>
+      </w:r>
+    </w:p>
+    <w:p>
+      <w:pPr>
+        <w:pStyle w:val="ListParagraph"/>
+        <w:numPr>
+          <w:ilvl w:val="0"/>
+          <w:numId w:val="1"/>
+        </w:numPr>
+        <w:spacing w:line="240" w:lineRule="auto"/>
+      </w:pPr>
+      <w:r>
+        <w:t xml:space="preserve">License type:   BC4 Standard Edition, </w:t>
+      </w:r>
+      <w:proofErr w:type="spellStart"/>
+      <w:r>
+        <w:t>Multi Platform</w:t>
+      </w:r>
+      <w:proofErr w:type="spellEnd"/>
+    </w:p>
+    <w:p>
+      <w:pPr>
+        <w:pStyle w:val="ListParagraph"/>
+        <w:numPr>
+          <w:ilvl w:val="0"/>
+          <w:numId w:val="1"/>
+        </w:numPr>
+        <w:spacing w:line="240" w:lineRule="auto"/>
+      </w:pPr>
+      <w:r>
+        <w:t>=========================================================</w:t>
+      </w:r>
+    </w:p>
+    <w:p>
+      <w:pPr>
+        <w:pStyle w:val="ListParagraph"/>
+        <w:numPr>
+          <w:ilvl w:val="0"/>
+          <w:numId w:val="1"/>
+        </w:numPr>
+        <w:spacing w:line="240" w:lineRule="auto"/>
+      </w:pPr>
+      <w:r>
+        <w:t>--- BEGIN LICENSE KEY ---</w:t>
+      </w:r>
+    </w:p>
+    <w:p>
+      <w:pPr>
+        <w:pStyle w:val="ListParagraph"/>
+        <w:numPr>
+          <w:ilvl w:val="0"/>
+          <w:numId w:val="1"/>
+        </w:numPr>
+        <w:spacing w:line="240" w:lineRule="auto"/>
+      </w:pPr>
+      <w:r>
+        <w:t>0q3ze4J269BJSw1Iynr73noxKQ5GOWBTukdkTRC2XbwHEGkIuR7wxHJ10</w:t>
+      </w:r>
+    </w:p>
+    <w:p>
+      <w:pPr>
+        <w:pStyle w:val="ListParagraph"/>
+        <w:numPr>
+          <w:ilvl w:val="0"/>
+          <w:numId w:val="1"/>
+        </w:numPr>
+        <w:spacing w:line="240" w:lineRule="auto"/>
+      </w:pPr>
+      <w:r>
+        <w:t>soxC1FvLDqNPUSHHwrYM-ZszG6DbLqNftd-n-gI46jlO8pjxHtqQQKEUH</w:t>
+      </w:r>
+    </w:p>
+    <w:p>
+      <w:pPr>
+        <w:pStyle w:val="ListParagraph"/>
+        <w:numPr>
+          <w:ilvl w:val="0"/>
+          <w:numId w:val="1"/>
+        </w:numPr>
+        <w:spacing w:line="240" w:lineRule="auto"/>
+      </w:pPr>
+      <w:r>
+        <w:t>s26GeLHMtaluBjOuogOwi4SOXGOt1jQEQeo9fldA7ysvhKBZGjDuGr9iv</w:t>
+      </w:r>
+    </w:p>
+    <w:p>
+      <w:pPr>
+        <w:pStyle w:val="ListParagraph"/>
+        <w:numPr>
+          <w:ilvl w:val="0"/>
+          <w:numId w:val="1"/>
+        </w:numPr>
+        <w:spacing w:line="240" w:lineRule="auto"/>
+      </w:pPr>
+      <w:r>
+        <w:t>0siiIRiFSqeqmbb2+mcy-N1Hq-vARl4nWNxPpzBxSg9HnapAB+LXenBtR</w:t>
+      </w:r>
+    </w:p>
+    <w:p>
+      <w:pPr>
+        <w:pStyle w:val="ListParagraph"/>
+        <w:numPr>
+          <w:ilvl w:val="0"/>
+          <w:numId w:val="1"/>
+        </w:numPr>
+        <w:spacing w:line="240" w:lineRule="auto"/>
+      </w:pPr>
+      <w:r>
+        <w:t>SuLrYEkwgagDhgHrK4aQLWGHzgBFS5JaNVFGqTS9T7gwYx4TmWpIZjg9A</w:t>
+      </w:r>
+    </w:p>
+    <w:p>
+      <w:pPr>
+        <w:pStyle w:val="ListParagraph"/>
+        <w:numPr>
+          <w:ilvl w:val="0"/>
+          <w:numId w:val="1"/>
+        </w:numPr>
+        <w:spacing w:line="240" w:lineRule="auto"/>
+      </w:pPr>
+      <w:r>
+        <w:t>n1tB5oYRV5M8bHgQU3E0MREbf79lwSs-f80-QybSkYf63P5RiNRFEOODk</w:t>
+      </w:r>
+    </w:p>
+    <w:p>
+      <w:pPr>
+        <w:pStyle w:val="ListParagraph"/>
+        <w:numPr>
+          <w:ilvl w:val="0"/>
+          <w:numId w:val="1"/>
+        </w:numPr>
+        <w:spacing w:line="240" w:lineRule="auto"/>
+      </w:pPr>
+      <w:r>
+        <w:t>--- END LICENSE KEY -----</w:t>
+      </w:r>
+    </w:p>
+    <w:p>
+      <w:pPr>
+        <w:pStyle w:val="ListParagraph"/>
+        <w:numPr>
+          <w:ilvl w:val="0"/>
+          <w:numId w:val="1"/>
+        </w:numPr>
+        <w:spacing w:line="240" w:lineRule="auto"/>
+      </w:pPr>
+      <w:r>
+        <w:t>=========================================================</w:t>
+      </w:r>
+    </w:p>
+    <w:p>
+      <w:pPr>
+        <w:pStyle w:val="ListParagraph"/>
+      </w:pPr>
       <w:bookmarkStart w:id="0" w:name="_GoBack"/>
       <w:bookmarkEnd w:id="0"/>
-    </w:p>
-    <w:p>
-      <w:pPr>
-        <w:pStyle w:val="ListParagraph"/>
-        <w:rPr>
-          <w:rFonts w:hint="eastAsia"/>
-        </w:rPr>
-      </w:pPr>
-      <w:proofErr w:type="gramStart"/>
-      <w:r>
-        <w:t>:set</w:t>
-      </w:r>
-      <w:proofErr w:type="gramEnd"/>
-      <w:r>
-        <w:t xml:space="preserve"> </w:t>
-      </w:r>
-      <w:proofErr w:type="spellStart"/>
-      <w:r>
-        <w:t>shiftwidth</w:t>
-      </w:r>
-      <w:proofErr w:type="spellEnd"/>
-      <w:r>
-        <w:t>=4</w:t>
-      </w:r>
-    </w:p>
-    <w:p>
-      <w:pPr>
-        <w:pStyle w:val="ListParagraph"/>
-      </w:pPr>
-      <w:proofErr w:type="gramStart"/>
-      <w:r>
-        <w:t>:set</w:t>
-      </w:r>
-      <w:proofErr w:type="gramEnd"/>
-      <w:r>
-        <w:t xml:space="preserve"> </w:t>
-      </w:r>
-      <w:proofErr w:type="spellStart"/>
-      <w:r>
-        <w:t>expandtab</w:t>
-      </w:r>
-      <w:proofErr w:type="spellEnd"/>
-    </w:p>
-    <w:p>
-      <w:pPr>
-        <w:pStyle w:val="ListParagraph"/>
-        <w:numPr>
-          <w:ilvl w:val="0"/>
-          <w:numId w:val="1"/>
-        </w:numPr>
-      </w:pPr>
     </w:p>
     <w:p>
       <w:pPr>
@@ -280,7 +498,7 @@
       </w:pPr>
     </w:pPrDefault>
   </w:docDefaults>
-  <w:latentStyles w:defLockedState="0" w:defUIPriority="99" w:defSemiHidden="0" w:defUnhideWhenUsed="0" w:defQFormat="0" w:count="377">
+  <w:latentStyles w:defLockedState="0" w:defUIPriority="99" w:defSemiHidden="0" w:defUnhideWhenUsed="0" w:defQFormat="0" w:count="376">
     <w:lsdException w:name="Normal" w:uiPriority="0" w:qFormat="1"/>
     <w:lsdException w:name="heading 1" w:uiPriority="9" w:qFormat="1"/>
     <w:lsdException w:name="heading 2" w:semiHidden="1" w:uiPriority="9" w:unhideWhenUsed="1" w:qFormat="1"/>
@@ -657,7 +875,6 @@
     <w:lsdException w:name="Hashtag" w:semiHidden="1" w:unhideWhenUsed="1"/>
     <w:lsdException w:name="Unresolved Mention" w:semiHidden="1" w:unhideWhenUsed="1"/>
     <w:lsdException w:name="Smart Link" w:semiHidden="1" w:unhideWhenUsed="1"/>
-    <w:lsdException w:name="Smart Link Error" w:semiHidden="1" w:unhideWhenUsed="1"/>
   </w:latentStyles>
   <w:style w:type="paragraph" w:default="1" w:styleId="Normal">
     <w:name w:val="Normal"/>

</xml_diff>